<commit_message>
updated some user cases
</commit_message>
<xml_diff>
--- a/User cases/Use Case 13.docx
+++ b/User cases/Use Case 13.docx
@@ -1,6 +1,6 @@
 
 <file path=word/document.xml><?xml version="1.0" encoding="utf-8"?>
-<w:document xmlns:wpc="http://schemas.microsoft.com/office/word/2010/wordprocessingCanvas" xmlns:cx="http://schemas.microsoft.com/office/drawing/2014/chartex" xmlns:cx1="http://schemas.microsoft.com/office/drawing/2015/9/8/chartex" xmlns:cx2="http://schemas.microsoft.com/office/drawing/2015/10/21/chartex" xmlns:mc="http://schemas.openxmlformats.org/markup-compatibility/2006" xmlns:o="urn:schemas-microsoft-com:office:office" xmlns:r="http://schemas.openxmlformats.org/officeDocument/2006/relationships" xmlns:m="http://schemas.openxmlformats.org/officeDocument/2006/math" xmlns:v="urn:schemas-microsoft-com:vml" xmlns:wp14="http://schemas.microsoft.com/office/word/2010/wordprocessingDrawing" xmlns:wp="http://schemas.openxmlformats.org/drawingml/2006/wordprocessingDrawing" xmlns:w10="urn:schemas-microsoft-com:office:word" xmlns:w="http://schemas.openxmlformats.org/wordprocessingml/2006/main" xmlns:w14="http://schemas.microsoft.com/office/word/2010/wordml" xmlns:w15="http://schemas.microsoft.com/office/word/2012/wordml" xmlns:w16se="http://schemas.microsoft.com/office/word/2015/wordml/symex" xmlns:wpg="http://schemas.microsoft.com/office/word/2010/wordprocessingGroup" xmlns:wpi="http://schemas.microsoft.com/office/word/2010/wordprocessingInk" xmlns:wne="http://schemas.microsoft.com/office/word/2006/wordml" xmlns:wps="http://schemas.microsoft.com/office/word/2010/wordprocessingShape" mc:Ignorable="w14 w15 w16se wp14">
+<w:document xmlns:wpc="http://schemas.microsoft.com/office/word/2010/wordprocessingCanvas" xmlns:mc="http://schemas.openxmlformats.org/markup-compatibility/2006" xmlns:o="urn:schemas-microsoft-com:office:office" xmlns:r="http://schemas.openxmlformats.org/officeDocument/2006/relationships" xmlns:m="http://schemas.openxmlformats.org/officeDocument/2006/math" xmlns:v="urn:schemas-microsoft-com:vml" xmlns:wp14="http://schemas.microsoft.com/office/word/2010/wordprocessingDrawing" xmlns:wp="http://schemas.openxmlformats.org/drawingml/2006/wordprocessingDrawing" xmlns:w10="urn:schemas-microsoft-com:office:word" xmlns:w="http://schemas.openxmlformats.org/wordprocessingml/2006/main" xmlns:w14="http://schemas.microsoft.com/office/word/2010/wordml" xmlns:w15="http://schemas.microsoft.com/office/word/2012/wordml" xmlns:wpg="http://schemas.microsoft.com/office/word/2010/wordprocessingGroup" xmlns:wpi="http://schemas.microsoft.com/office/word/2010/wordprocessingInk" xmlns:wne="http://schemas.microsoft.com/office/word/2006/wordml" xmlns:wps="http://schemas.microsoft.com/office/word/2010/wordprocessingShape" mc:Ignorable="w14 w15 wp14">
   <w:body>
     <w:p>
       <w:pPr>
@@ -1052,7 +1052,15 @@
               <w:rPr>
                 <w:sz w:val="24"/>
               </w:rPr>
-              <w:t>The Manager chooses the cancell option:</w:t>
+              <w:t>The Manager chooses the cancel</w:t>
+            </w:r>
+            <w:bookmarkStart w:id="0" w:name="_GoBack"/>
+            <w:bookmarkEnd w:id="0"/>
+            <w:r>
+              <w:rPr>
+                <w:sz w:val="24"/>
+              </w:rPr>
+              <w:t xml:space="preserve"> option:</w:t>
             </w:r>
           </w:p>
           <w:p>
@@ -1303,8 +1311,6 @@
       <w:r>
         <w:t>: Sometimes</w:t>
       </w:r>
-      <w:bookmarkStart w:id="0" w:name="_GoBack"/>
-      <w:bookmarkEnd w:id="0"/>
     </w:p>
     <w:p/>
     <w:p/>
@@ -1428,7 +1434,7 @@
 </file>
 
 <file path=word/endnotes.xml><?xml version="1.0" encoding="utf-8"?>
-<w:endnotes xmlns:wpc="http://schemas.microsoft.com/office/word/2010/wordprocessingCanvas" xmlns:cx="http://schemas.microsoft.com/office/drawing/2014/chartex" xmlns:cx1="http://schemas.microsoft.com/office/drawing/2015/9/8/chartex" xmlns:cx2="http://schemas.microsoft.com/office/drawing/2015/10/21/chartex" xmlns:mc="http://schemas.openxmlformats.org/markup-compatibility/2006" xmlns:o="urn:schemas-microsoft-com:office:office" xmlns:r="http://schemas.openxmlformats.org/officeDocument/2006/relationships" xmlns:m="http://schemas.openxmlformats.org/officeDocument/2006/math" xmlns:v="urn:schemas-microsoft-com:vml" xmlns:wp14="http://schemas.microsoft.com/office/word/2010/wordprocessingDrawing" xmlns:wp="http://schemas.openxmlformats.org/drawingml/2006/wordprocessingDrawing" xmlns:w10="urn:schemas-microsoft-com:office:word" xmlns:w="http://schemas.openxmlformats.org/wordprocessingml/2006/main" xmlns:w14="http://schemas.microsoft.com/office/word/2010/wordml" xmlns:w15="http://schemas.microsoft.com/office/word/2012/wordml" xmlns:w16se="http://schemas.microsoft.com/office/word/2015/wordml/symex" xmlns:wpg="http://schemas.microsoft.com/office/word/2010/wordprocessingGroup" xmlns:wpi="http://schemas.microsoft.com/office/word/2010/wordprocessingInk" xmlns:wne="http://schemas.microsoft.com/office/word/2006/wordml" xmlns:wps="http://schemas.microsoft.com/office/word/2010/wordprocessingShape" mc:Ignorable="w14 w15 w16se wp14">
+<w:endnotes xmlns:wpc="http://schemas.microsoft.com/office/word/2010/wordprocessingCanvas" xmlns:mc="http://schemas.openxmlformats.org/markup-compatibility/2006" xmlns:o="urn:schemas-microsoft-com:office:office" xmlns:r="http://schemas.openxmlformats.org/officeDocument/2006/relationships" xmlns:m="http://schemas.openxmlformats.org/officeDocument/2006/math" xmlns:v="urn:schemas-microsoft-com:vml" xmlns:wp14="http://schemas.microsoft.com/office/word/2010/wordprocessingDrawing" xmlns:wp="http://schemas.openxmlformats.org/drawingml/2006/wordprocessingDrawing" xmlns:w10="urn:schemas-microsoft-com:office:word" xmlns:w="http://schemas.openxmlformats.org/wordprocessingml/2006/main" xmlns:w14="http://schemas.microsoft.com/office/word/2010/wordml" xmlns:w15="http://schemas.microsoft.com/office/word/2012/wordml" xmlns:wpg="http://schemas.microsoft.com/office/word/2010/wordprocessingGroup" xmlns:wpi="http://schemas.microsoft.com/office/word/2010/wordprocessingInk" xmlns:wne="http://schemas.microsoft.com/office/word/2006/wordml" xmlns:wps="http://schemas.microsoft.com/office/word/2010/wordprocessingShape" mc:Ignorable="w14 w15 wp14">
   <w:endnote w:type="separator" w:id="-1">
     <w:p>
       <w:r>
@@ -1447,7 +1453,7 @@
 </file>
 
 <file path=word/footer1.xml><?xml version="1.0" encoding="utf-8"?>
-<w:ftr xmlns:wpc="http://schemas.microsoft.com/office/word/2010/wordprocessingCanvas" xmlns:cx="http://schemas.microsoft.com/office/drawing/2014/chartex" xmlns:cx1="http://schemas.microsoft.com/office/drawing/2015/9/8/chartex" xmlns:cx2="http://schemas.microsoft.com/office/drawing/2015/10/21/chartex" xmlns:mc="http://schemas.openxmlformats.org/markup-compatibility/2006" xmlns:o="urn:schemas-microsoft-com:office:office" xmlns:r="http://schemas.openxmlformats.org/officeDocument/2006/relationships" xmlns:m="http://schemas.openxmlformats.org/officeDocument/2006/math" xmlns:v="urn:schemas-microsoft-com:vml" xmlns:wp14="http://schemas.microsoft.com/office/word/2010/wordprocessingDrawing" xmlns:wp="http://schemas.openxmlformats.org/drawingml/2006/wordprocessingDrawing" xmlns:w10="urn:schemas-microsoft-com:office:word" xmlns:w="http://schemas.openxmlformats.org/wordprocessingml/2006/main" xmlns:w14="http://schemas.microsoft.com/office/word/2010/wordml" xmlns:w15="http://schemas.microsoft.com/office/word/2012/wordml" xmlns:w16se="http://schemas.microsoft.com/office/word/2015/wordml/symex" xmlns:wpg="http://schemas.microsoft.com/office/word/2010/wordprocessingGroup" xmlns:wpi="http://schemas.microsoft.com/office/word/2010/wordprocessingInk" xmlns:wne="http://schemas.microsoft.com/office/word/2006/wordml" xmlns:wps="http://schemas.microsoft.com/office/word/2010/wordprocessingShape" mc:Ignorable="w14 w15 w16se wp14">
+<w:ftr xmlns:wpc="http://schemas.microsoft.com/office/word/2010/wordprocessingCanvas" xmlns:mc="http://schemas.openxmlformats.org/markup-compatibility/2006" xmlns:o="urn:schemas-microsoft-com:office:office" xmlns:r="http://schemas.openxmlformats.org/officeDocument/2006/relationships" xmlns:m="http://schemas.openxmlformats.org/officeDocument/2006/math" xmlns:v="urn:schemas-microsoft-com:vml" xmlns:wp14="http://schemas.microsoft.com/office/word/2010/wordprocessingDrawing" xmlns:wp="http://schemas.openxmlformats.org/drawingml/2006/wordprocessingDrawing" xmlns:w10="urn:schemas-microsoft-com:office:word" xmlns:w="http://schemas.openxmlformats.org/wordprocessingml/2006/main" xmlns:w14="http://schemas.microsoft.com/office/word/2010/wordml" xmlns:w15="http://schemas.microsoft.com/office/word/2012/wordml" xmlns:wpg="http://schemas.microsoft.com/office/word/2010/wordprocessingGroup" xmlns:wpi="http://schemas.microsoft.com/office/word/2010/wordprocessingInk" xmlns:wne="http://schemas.microsoft.com/office/word/2006/wordml" xmlns:wps="http://schemas.microsoft.com/office/word/2010/wordprocessingShape" mc:Ignorable="w14 w15 wp14">
   <w:p>
     <w:pPr>
       <w:pStyle w:val="Header"/>
@@ -1500,7 +1506,7 @@
         <w:color w:val="000000"/>
         <w:sz w:val="24"/>
       </w:rPr>
-      <w:t>2/21/2017 5:42:00 PM</w:t>
+      <w:t>2/21/2017 8:56:00 PM</w:t>
     </w:r>
     <w:r>
       <w:rPr>
@@ -1620,7 +1626,7 @@
 </file>
 
 <file path=word/footnotes.xml><?xml version="1.0" encoding="utf-8"?>
-<w:footnotes xmlns:wpc="http://schemas.microsoft.com/office/word/2010/wordprocessingCanvas" xmlns:cx="http://schemas.microsoft.com/office/drawing/2014/chartex" xmlns:cx1="http://schemas.microsoft.com/office/drawing/2015/9/8/chartex" xmlns:cx2="http://schemas.microsoft.com/office/drawing/2015/10/21/chartex" xmlns:mc="http://schemas.openxmlformats.org/markup-compatibility/2006" xmlns:o="urn:schemas-microsoft-com:office:office" xmlns:r="http://schemas.openxmlformats.org/officeDocument/2006/relationships" xmlns:m="http://schemas.openxmlformats.org/officeDocument/2006/math" xmlns:v="urn:schemas-microsoft-com:vml" xmlns:wp14="http://schemas.microsoft.com/office/word/2010/wordprocessingDrawing" xmlns:wp="http://schemas.openxmlformats.org/drawingml/2006/wordprocessingDrawing" xmlns:w10="urn:schemas-microsoft-com:office:word" xmlns:w="http://schemas.openxmlformats.org/wordprocessingml/2006/main" xmlns:w14="http://schemas.microsoft.com/office/word/2010/wordml" xmlns:w15="http://schemas.microsoft.com/office/word/2012/wordml" xmlns:w16se="http://schemas.microsoft.com/office/word/2015/wordml/symex" xmlns:wpg="http://schemas.microsoft.com/office/word/2010/wordprocessingGroup" xmlns:wpi="http://schemas.microsoft.com/office/word/2010/wordprocessingInk" xmlns:wne="http://schemas.microsoft.com/office/word/2006/wordml" xmlns:wps="http://schemas.microsoft.com/office/word/2010/wordprocessingShape" mc:Ignorable="w14 w15 w16se wp14">
+<w:footnotes xmlns:wpc="http://schemas.microsoft.com/office/word/2010/wordprocessingCanvas" xmlns:mc="http://schemas.openxmlformats.org/markup-compatibility/2006" xmlns:o="urn:schemas-microsoft-com:office:office" xmlns:r="http://schemas.openxmlformats.org/officeDocument/2006/relationships" xmlns:m="http://schemas.openxmlformats.org/officeDocument/2006/math" xmlns:v="urn:schemas-microsoft-com:vml" xmlns:wp14="http://schemas.microsoft.com/office/word/2010/wordprocessingDrawing" xmlns:wp="http://schemas.openxmlformats.org/drawingml/2006/wordprocessingDrawing" xmlns:w10="urn:schemas-microsoft-com:office:word" xmlns:w="http://schemas.openxmlformats.org/wordprocessingml/2006/main" xmlns:w14="http://schemas.microsoft.com/office/word/2010/wordml" xmlns:w15="http://schemas.microsoft.com/office/word/2012/wordml" xmlns:wpg="http://schemas.microsoft.com/office/word/2010/wordprocessingGroup" xmlns:wpi="http://schemas.microsoft.com/office/word/2010/wordprocessingInk" xmlns:wne="http://schemas.microsoft.com/office/word/2006/wordml" xmlns:wps="http://schemas.microsoft.com/office/word/2010/wordprocessingShape" mc:Ignorable="w14 w15 wp14">
   <w:footnote w:type="separator" w:id="-1">
     <w:p>
       <w:r>
@@ -1639,7 +1645,7 @@
 </file>
 
 <file path=word/header1.xml><?xml version="1.0" encoding="utf-8"?>
-<w:hdr xmlns:wpc="http://schemas.microsoft.com/office/word/2010/wordprocessingCanvas" xmlns:cx="http://schemas.microsoft.com/office/drawing/2014/chartex" xmlns:cx1="http://schemas.microsoft.com/office/drawing/2015/9/8/chartex" xmlns:cx2="http://schemas.microsoft.com/office/drawing/2015/10/21/chartex" xmlns:mc="http://schemas.openxmlformats.org/markup-compatibility/2006" xmlns:o="urn:schemas-microsoft-com:office:office" xmlns:r="http://schemas.openxmlformats.org/officeDocument/2006/relationships" xmlns:m="http://schemas.openxmlformats.org/officeDocument/2006/math" xmlns:v="urn:schemas-microsoft-com:vml" xmlns:wp14="http://schemas.microsoft.com/office/word/2010/wordprocessingDrawing" xmlns:wp="http://schemas.openxmlformats.org/drawingml/2006/wordprocessingDrawing" xmlns:w10="urn:schemas-microsoft-com:office:word" xmlns:w="http://schemas.openxmlformats.org/wordprocessingml/2006/main" xmlns:w14="http://schemas.microsoft.com/office/word/2010/wordml" xmlns:w15="http://schemas.microsoft.com/office/word/2012/wordml" xmlns:w16se="http://schemas.microsoft.com/office/word/2015/wordml/symex" xmlns:wpg="http://schemas.microsoft.com/office/word/2010/wordprocessingGroup" xmlns:wpi="http://schemas.microsoft.com/office/word/2010/wordprocessingInk" xmlns:wne="http://schemas.microsoft.com/office/word/2006/wordml" xmlns:wps="http://schemas.microsoft.com/office/word/2010/wordprocessingShape" mc:Ignorable="w14 w15 w16se wp14">
+<w:hdr xmlns:wpc="http://schemas.microsoft.com/office/word/2010/wordprocessingCanvas" xmlns:mc="http://schemas.openxmlformats.org/markup-compatibility/2006" xmlns:o="urn:schemas-microsoft-com:office:office" xmlns:r="http://schemas.openxmlformats.org/officeDocument/2006/relationships" xmlns:m="http://schemas.openxmlformats.org/officeDocument/2006/math" xmlns:v="urn:schemas-microsoft-com:vml" xmlns:wp14="http://schemas.microsoft.com/office/word/2010/wordprocessingDrawing" xmlns:wp="http://schemas.openxmlformats.org/drawingml/2006/wordprocessingDrawing" xmlns:w10="urn:schemas-microsoft-com:office:word" xmlns:w="http://schemas.openxmlformats.org/wordprocessingml/2006/main" xmlns:w14="http://schemas.microsoft.com/office/word/2010/wordml" xmlns:w15="http://schemas.microsoft.com/office/word/2012/wordml" xmlns:wpg="http://schemas.microsoft.com/office/word/2010/wordprocessingGroup" xmlns:wpi="http://schemas.microsoft.com/office/word/2010/wordprocessingInk" xmlns:wne="http://schemas.microsoft.com/office/word/2006/wordml" xmlns:wps="http://schemas.microsoft.com/office/word/2010/wordprocessingShape" mc:Ignorable="w14 w15 wp14">
   <w:p>
     <w:pPr>
       <w:pStyle w:val="Header"/>
@@ -1701,7 +1707,7 @@
       <w:rPr>
         <w:color w:val="000000"/>
       </w:rPr>
-      <w:t>2/21/2017</w:t>
+      <w:t>2/22/2017</w:t>
     </w:r>
     <w:r>
       <w:rPr>
@@ -1745,7 +1751,7 @@
 </file>
 
 <file path=word/numbering.xml><?xml version="1.0" encoding="utf-8"?>
-<w:numbering xmlns:wpc="http://schemas.microsoft.com/office/word/2010/wordprocessingCanvas" xmlns:cx="http://schemas.microsoft.com/office/drawing/2014/chartex" xmlns:cx1="http://schemas.microsoft.com/office/drawing/2015/9/8/chartex" xmlns:cx2="http://schemas.microsoft.com/office/drawing/2015/10/21/chartex" xmlns:mc="http://schemas.openxmlformats.org/markup-compatibility/2006" xmlns:o="urn:schemas-microsoft-com:office:office" xmlns:r="http://schemas.openxmlformats.org/officeDocument/2006/relationships" xmlns:m="http://schemas.openxmlformats.org/officeDocument/2006/math" xmlns:v="urn:schemas-microsoft-com:vml" xmlns:wp14="http://schemas.microsoft.com/office/word/2010/wordprocessingDrawing" xmlns:wp="http://schemas.openxmlformats.org/drawingml/2006/wordprocessingDrawing" xmlns:w10="urn:schemas-microsoft-com:office:word" xmlns:w="http://schemas.openxmlformats.org/wordprocessingml/2006/main" xmlns:w14="http://schemas.microsoft.com/office/word/2010/wordml" xmlns:w15="http://schemas.microsoft.com/office/word/2012/wordml" xmlns:w16se="http://schemas.microsoft.com/office/word/2015/wordml/symex" xmlns:wpg="http://schemas.microsoft.com/office/word/2010/wordprocessingGroup" xmlns:wpi="http://schemas.microsoft.com/office/word/2010/wordprocessingInk" xmlns:wne="http://schemas.microsoft.com/office/word/2006/wordml" xmlns:wps="http://schemas.microsoft.com/office/word/2010/wordprocessingShape" mc:Ignorable="w14 w15 w16se wp14">
+<w:numbering xmlns:wpc="http://schemas.microsoft.com/office/word/2010/wordprocessingCanvas" xmlns:mc="http://schemas.openxmlformats.org/markup-compatibility/2006" xmlns:o="urn:schemas-microsoft-com:office:office" xmlns:r="http://schemas.openxmlformats.org/officeDocument/2006/relationships" xmlns:m="http://schemas.openxmlformats.org/officeDocument/2006/math" xmlns:v="urn:schemas-microsoft-com:vml" xmlns:wp14="http://schemas.microsoft.com/office/word/2010/wordprocessingDrawing" xmlns:wp="http://schemas.openxmlformats.org/drawingml/2006/wordprocessingDrawing" xmlns:w10="urn:schemas-microsoft-com:office:word" xmlns:w="http://schemas.openxmlformats.org/wordprocessingml/2006/main" xmlns:w14="http://schemas.microsoft.com/office/word/2010/wordml" xmlns:w15="http://schemas.microsoft.com/office/word/2012/wordml" xmlns:wpg="http://schemas.microsoft.com/office/word/2010/wordprocessingGroup" xmlns:wpi="http://schemas.microsoft.com/office/word/2010/wordprocessingInk" xmlns:wne="http://schemas.microsoft.com/office/word/2006/wordml" xmlns:wps="http://schemas.microsoft.com/office/word/2010/wordprocessingShape" mc:Ignorable="w14 w15 wp14">
   <w:abstractNum w:abstractNumId="0" w15:restartNumberingAfterBreak="0">
     <w:nsid w:val="FFFFFF89"/>
     <w:multiLevelType w:val="singleLevel"/>
@@ -1969,7 +1975,7 @@
 </file>
 
 <file path=word/styles.xml><?xml version="1.0" encoding="utf-8"?>
-<w:styles xmlns:mc="http://schemas.openxmlformats.org/markup-compatibility/2006" xmlns:r="http://schemas.openxmlformats.org/officeDocument/2006/relationships" xmlns:w="http://schemas.openxmlformats.org/wordprocessingml/2006/main" xmlns:w14="http://schemas.microsoft.com/office/word/2010/wordml" xmlns:w15="http://schemas.microsoft.com/office/word/2012/wordml" xmlns:w16se="http://schemas.microsoft.com/office/word/2015/wordml/symex" mc:Ignorable="w14 w15 w16se">
+<w:styles xmlns:mc="http://schemas.openxmlformats.org/markup-compatibility/2006" xmlns:r="http://schemas.openxmlformats.org/officeDocument/2006/relationships" xmlns:w="http://schemas.openxmlformats.org/wordprocessingml/2006/main" xmlns:w14="http://schemas.microsoft.com/office/word/2010/wordml" xmlns:w15="http://schemas.microsoft.com/office/word/2012/wordml" mc:Ignorable="w14 w15">
   <w:docDefaults>
     <w:rPrDefault>
       <w:rPr>
@@ -1979,7 +1985,7 @@
     </w:rPrDefault>
     <w:pPrDefault/>
   </w:docDefaults>
-  <w:latentStyles w:defLockedState="0" w:defUIPriority="99" w:defSemiHidden="0" w:defUnhideWhenUsed="0" w:defQFormat="0" w:count="372">
+  <w:latentStyles w:defLockedState="0" w:defUIPriority="99" w:defSemiHidden="0" w:defUnhideWhenUsed="0" w:defQFormat="0" w:count="371">
     <w:lsdException w:name="Normal" w:uiPriority="0" w:qFormat="1"/>
     <w:lsdException w:name="heading 1" w:uiPriority="9" w:qFormat="1"/>
     <w:lsdException w:name="heading 2" w:uiPriority="9" w:qFormat="1"/>
@@ -2351,7 +2357,6 @@
     <w:lsdException w:name="List Table 5 Dark Accent 6" w:uiPriority="50"/>
     <w:lsdException w:name="List Table 6 Colorful Accent 6" w:uiPriority="51"/>
     <w:lsdException w:name="List Table 7 Colorful Accent 6" w:uiPriority="52"/>
-    <w:lsdException w:name="Mention" w:semiHidden="1" w:unhideWhenUsed="1"/>
   </w:latentStyles>
   <w:style w:type="paragraph" w:default="1" w:styleId="Normal">
     <w:name w:val="Normal"/>

</xml_diff>